<commit_message>
kesz (uj table tada model)
</commit_message>
<xml_diff>
--- a/doc/Specifikáció.docx
+++ b/doc/Specifikáció.docx
@@ -1106,8 +1106,6 @@
           <w:b/>
         </w:rPr>
       </w:pPr>
-      <w:bookmarkStart w:id="1" w:name="_GoBack"/>
-      <w:bookmarkEnd w:id="1"/>
       <w:r>
         <w:rPr>
           <w:b/>
@@ -1180,6 +1178,83 @@
       <w:r>
         <w:t>Az alkalmazás kitörli a jelszó adatait</w:t>
       </w:r>
+    </w:p>
+    <w:p>
+      <w:pPr>
+        <w:pStyle w:val="Listaszerbekezds"/>
+        <w:numPr>
+          <w:ilvl w:val="0"/>
+          <w:numId w:val="5"/>
+        </w:numPr>
+      </w:pPr>
+      <w:r>
+        <w:rPr>
+          <w:b/>
+        </w:rPr>
+        <w:t>Jelszó módosítása</w:t>
+      </w:r>
+    </w:p>
+    <w:p>
+      <w:pPr>
+        <w:pStyle w:val="Listaszerbekezds"/>
+        <w:numPr>
+          <w:ilvl w:val="1"/>
+          <w:numId w:val="5"/>
+        </w:numPr>
+      </w:pPr>
+      <w:r>
+        <w:t>Aktorok: Felhasználó, alkalmazás</w:t>
+      </w:r>
+    </w:p>
+    <w:p>
+      <w:pPr>
+        <w:pStyle w:val="Listaszerbekezds"/>
+        <w:numPr>
+          <w:ilvl w:val="1"/>
+          <w:numId w:val="5"/>
+        </w:numPr>
+      </w:pPr>
+      <w:r>
+        <w:t>Főforgatókönyv:</w:t>
+      </w:r>
+    </w:p>
+    <w:p>
+      <w:pPr>
+        <w:pStyle w:val="Listaszerbekezds"/>
+        <w:numPr>
+          <w:ilvl w:val="2"/>
+          <w:numId w:val="5"/>
+        </w:numPr>
+      </w:pPr>
+      <w:r>
+        <w:t>A felhasználó kiválaszt egy mappa jelszavait és rákattint</w:t>
+      </w:r>
+    </w:p>
+    <w:p>
+      <w:pPr>
+        <w:pStyle w:val="Listaszerbekezds"/>
+        <w:numPr>
+          <w:ilvl w:val="2"/>
+          <w:numId w:val="5"/>
+        </w:numPr>
+      </w:pPr>
+      <w:r>
+        <w:t>A felhasználó a táblázatban átírja az egyik jelszó adatait</w:t>
+      </w:r>
+    </w:p>
+    <w:p>
+      <w:pPr>
+        <w:pStyle w:val="Listaszerbekezds"/>
+        <w:numPr>
+          <w:ilvl w:val="2"/>
+          <w:numId w:val="5"/>
+        </w:numPr>
+      </w:pPr>
+      <w:r>
+        <w:t>Az alkalmazás elmenti a jelszóhoz tartozó új adatokat</w:t>
+      </w:r>
+      <w:bookmarkStart w:id="1" w:name="_GoBack"/>
+      <w:bookmarkEnd w:id="1"/>
     </w:p>
     <w:p>
       <w:pPr>
@@ -3185,7 +3260,7 @@
 </file>
 
 <file path=customXml/itemProps2.xml><?xml version="1.0" encoding="utf-8"?>
-<ds:datastoreItem xmlns:ds="http://schemas.openxmlformats.org/officeDocument/2006/customXml" ds:itemID="{A66E4ADF-6F55-45F3-B144-A706EB536E61}">
+<ds:datastoreItem xmlns:ds="http://schemas.openxmlformats.org/officeDocument/2006/customXml" ds:itemID="{50679834-CCC8-42A1-B68F-7B5F9F0D94B4}">
   <ds:schemaRefs>
     <ds:schemaRef ds:uri="http://schemas.openxmlformats.org/officeDocument/2006/bibliography"/>
   </ds:schemaRefs>

</xml_diff>